<commit_message>
Fix watchdoc for new applicant registration
</commit_message>
<xml_diff>
--- a/watchdoc/templates/mec-application.docx
+++ b/watchdoc/templates/mec-application.docx
@@ -66,7 +66,9 @@
       </w:tblGrid>
       <w:tr>
         <w:trPr>
+          <w:cantSplit w:val="0"/>
           <w:trHeight w:val="340" w:hRule="atLeast"/>
+          <w:tblHeader w:val="0"/>
         </w:trPr>
         <w:tc>
           <w:tcPr>
@@ -88,7 +90,9 @@
       </w:tr>
       <w:tr>
         <w:trPr>
+          <w:cantSplit w:val="0"/>
           <w:trHeight w:val="340" w:hRule="atLeast"/>
+          <w:tblHeader w:val="0"/>
         </w:trPr>
         <w:tc>
           <w:tcPr>
@@ -114,7 +118,9 @@
       </w:tr>
       <w:tr>
         <w:trPr>
+          <w:cantSplit w:val="0"/>
           <w:trHeight w:val="340" w:hRule="atLeast"/>
+          <w:tblHeader w:val="0"/>
         </w:trPr>
         <w:tc>
           <w:tcPr>
@@ -156,7 +162,9 @@
       </w:tr>
       <w:tr>
         <w:trPr>
+          <w:cantSplit w:val="0"/>
           <w:trHeight w:val="340" w:hRule="atLeast"/>
+          <w:tblHeader w:val="0"/>
         </w:trPr>
         <w:tc>
           <w:tcPr>
@@ -198,7 +206,9 @@
       </w:tr>
       <w:tr>
         <w:trPr>
+          <w:cantSplit w:val="0"/>
           <w:trHeight w:val="340" w:hRule="atLeast"/>
+          <w:tblHeader w:val="0"/>
         </w:trPr>
         <w:tc>
           <w:tcPr>
@@ -322,7 +332,9 @@
       </w:tblGrid>
       <w:tr>
         <w:trPr>
+          <w:cantSplit w:val="0"/>
           <w:trHeight w:val="630" w:hRule="atLeast"/>
+          <w:tblHeader w:val="0"/>
         </w:trPr>
         <w:tc>
           <w:tcPr>
@@ -354,7 +366,9 @@
       </w:tr>
       <w:tr>
         <w:trPr>
+          <w:cantSplit w:val="0"/>
           <w:trHeight w:val="345" w:hRule="atLeast"/>
+          <w:tblHeader w:val="0"/>
         </w:trPr>
         <w:tc>
           <w:tcPr>
@@ -396,7 +410,9 @@
       </w:tr>
       <w:tr>
         <w:trPr>
+          <w:cantSplit w:val="0"/>
           <w:trHeight w:val="315" w:hRule="atLeast"/>
+          <w:tblHeader w:val="0"/>
         </w:trPr>
         <w:tc>
           <w:tcPr>
@@ -442,7 +458,9 @@
       </w:tr>
       <w:tr>
         <w:trPr>
+          <w:cantSplit w:val="0"/>
           <w:trHeight w:val="315" w:hRule="atLeast"/>
+          <w:tblHeader w:val="0"/>
         </w:trPr>
         <w:tc>
           <w:tcPr>
@@ -513,7 +531,9 @@
       </w:tr>
       <w:tr>
         <w:trPr>
+          <w:cantSplit w:val="0"/>
           <w:trHeight w:val="90" w:hRule="atLeast"/>
+          <w:tblHeader w:val="0"/>
         </w:trPr>
         <w:tc>
           <w:tcPr>
@@ -586,7 +606,9 @@
       </w:tr>
       <w:tr>
         <w:trPr>
+          <w:cantSplit w:val="0"/>
           <w:trHeight w:val="360" w:hRule="atLeast"/>
+          <w:tblHeader w:val="0"/>
         </w:trPr>
         <w:tc>
           <w:tcPr>
@@ -619,6 +641,10 @@
         </w:tc>
       </w:tr>
       <w:tr>
+        <w:trPr>
+          <w:cantSplit w:val="0"/>
+          <w:tblHeader w:val="0"/>
+        </w:trPr>
         <w:tc>
           <w:tcPr>
             <w:gridSpan w:val="2"/>
@@ -722,6 +748,10 @@
         </w:tblGridChange>
       </w:tblGrid>
       <w:tr>
+        <w:trPr>
+          <w:cantSplit w:val="0"/>
+          <w:tblHeader w:val="0"/>
+        </w:trPr>
         <w:tc>
           <w:tcPr/>
           <w:p>
@@ -738,6 +768,10 @@
         </w:tc>
       </w:tr>
       <w:tr>
+        <w:trPr>
+          <w:cantSplit w:val="0"/>
+          <w:tblHeader w:val="0"/>
+        </w:trPr>
         <w:tc>
           <w:tcPr>
             <w:tcBorders>
@@ -753,12 +787,16 @@
               <w:rPr>
                 <w:rtl w:val="0"/>
               </w:rPr>
-              <w:t xml:space="preserve">{{ recruitment_office.title }}</w:t>
-            </w:r>
-          </w:p>
-        </w:tc>
-      </w:tr>
-      <w:tr>
+              <w:t xml:space="preserve">{{ recruitment_office }}</w:t>
+            </w:r>
+          </w:p>
+        </w:tc>
+      </w:tr>
+      <w:tr>
+        <w:trPr>
+          <w:cantSplit w:val="0"/>
+          <w:tblHeader w:val="0"/>
+        </w:trPr>
         <w:tc>
           <w:tcPr>
             <w:tcBorders>
@@ -836,7 +874,9 @@
       </w:tblGrid>
       <w:tr>
         <w:trPr>
+          <w:cantSplit w:val="0"/>
           <w:trHeight w:val="340" w:hRule="atLeast"/>
+          <w:tblHeader w:val="0"/>
         </w:trPr>
         <w:tc>
           <w:tcPr/>
@@ -875,7 +915,9 @@
       </w:tr>
       <w:tr>
         <w:trPr>
+          <w:cantSplit w:val="0"/>
           <w:trHeight w:val="340" w:hRule="atLeast"/>
+          <w:tblHeader w:val="0"/>
         </w:trPr>
         <w:tc>
           <w:tcPr/>
@@ -986,6 +1028,10 @@
         </w:tblGridChange>
       </w:tblGrid>
       <w:tr>
+        <w:trPr>
+          <w:cantSplit w:val="0"/>
+          <w:tblHeader w:val="0"/>
+        </w:trPr>
         <w:tc>
           <w:tcPr/>
           <w:p>
@@ -1022,6 +1068,10 @@
         </w:tc>
       </w:tr>
       <w:tr>
+        <w:trPr>
+          <w:cantSplit w:val="0"/>
+          <w:tblHeader w:val="0"/>
+        </w:trPr>
         <w:tc>
           <w:tcPr/>
           <w:p>
@@ -1250,42 +1300,6 @@
         <w:right w:w="115.0" w:type="dxa"/>
       </w:tblCellMar>
     </w:tblPr>
-    <w:tblStylePr w:type="band1Horz">
-      <w:tcPr/>
-    </w:tblStylePr>
-    <w:tblStylePr w:type="band1Vert">
-      <w:tcPr/>
-    </w:tblStylePr>
-    <w:tblStylePr w:type="band2Horz">
-      <w:tcPr/>
-    </w:tblStylePr>
-    <w:tblStylePr w:type="band2Vert">
-      <w:tcPr/>
-    </w:tblStylePr>
-    <w:tblStylePr w:type="firstCol">
-      <w:tcPr/>
-    </w:tblStylePr>
-    <w:tblStylePr w:type="firstRow">
-      <w:tcPr/>
-    </w:tblStylePr>
-    <w:tblStylePr w:type="lastCol">
-      <w:tcPr/>
-    </w:tblStylePr>
-    <w:tblStylePr w:type="lastRow">
-      <w:tcPr/>
-    </w:tblStylePr>
-    <w:tblStylePr w:type="neCell">
-      <w:tcPr/>
-    </w:tblStylePr>
-    <w:tblStylePr w:type="nwCell">
-      <w:tcPr/>
-    </w:tblStylePr>
-    <w:tblStylePr w:type="seCell">
-      <w:tcPr/>
-    </w:tblStylePr>
-    <w:tblStylePr w:type="swCell">
-      <w:tcPr/>
-    </w:tblStylePr>
   </w:style>
   <w:style w:type="table" w:styleId="Table3">
     <w:basedOn w:val="TableNormal"/>
@@ -1299,42 +1313,6 @@
         <w:right w:w="115.0" w:type="dxa"/>
       </w:tblCellMar>
     </w:tblPr>
-    <w:tblStylePr w:type="band1Horz">
-      <w:tcPr/>
-    </w:tblStylePr>
-    <w:tblStylePr w:type="band1Vert">
-      <w:tcPr/>
-    </w:tblStylePr>
-    <w:tblStylePr w:type="band2Horz">
-      <w:tcPr/>
-    </w:tblStylePr>
-    <w:tblStylePr w:type="band2Vert">
-      <w:tcPr/>
-    </w:tblStylePr>
-    <w:tblStylePr w:type="firstCol">
-      <w:tcPr/>
-    </w:tblStylePr>
-    <w:tblStylePr w:type="firstRow">
-      <w:tcPr/>
-    </w:tblStylePr>
-    <w:tblStylePr w:type="lastCol">
-      <w:tcPr/>
-    </w:tblStylePr>
-    <w:tblStylePr w:type="lastRow">
-      <w:tcPr/>
-    </w:tblStylePr>
-    <w:tblStylePr w:type="neCell">
-      <w:tcPr/>
-    </w:tblStylePr>
-    <w:tblStylePr w:type="nwCell">
-      <w:tcPr/>
-    </w:tblStylePr>
-    <w:tblStylePr w:type="seCell">
-      <w:tcPr/>
-    </w:tblStylePr>
-    <w:tblStylePr w:type="swCell">
-      <w:tcPr/>
-    </w:tblStylePr>
   </w:style>
   <w:style w:type="table" w:styleId="Table4">
     <w:basedOn w:val="TableNormal"/>

</xml_diff>